<commit_message>
Subida documentación mockups v2 - CMS2
</commit_message>
<xml_diff>
--- a/Entrega 2 (5 Noviembre)/Documentación Análisis/Documentación Mockups v2.docx
+++ b/Entrega 2 (5 Noviembre)/Documentación Análisis/Documentación Mockups v2.docx
@@ -2306,7 +2306,25 @@
                                     <w:sz w:val="26"/>
                                     <w:szCs w:val="26"/>
                                   </w:rPr>
-                                  <w:t>Fran Zájara Gómez</w:t>
+                                  <w:t xml:space="preserve">Fran </w:t>
+                                </w:r>
+                                <w:proofErr w:type="spellStart"/>
+                                <w:r>
+                                  <w:rPr>
+                                    <w:color w:val="E84C22" w:themeColor="accent1"/>
+                                    <w:sz w:val="26"/>
+                                    <w:szCs w:val="26"/>
+                                  </w:rPr>
+                                  <w:t>Zájara</w:t>
+                                </w:r>
+                                <w:proofErr w:type="spellEnd"/>
+                                <w:r>
+                                  <w:rPr>
+                                    <w:color w:val="E84C22" w:themeColor="accent1"/>
+                                    <w:sz w:val="26"/>
+                                    <w:szCs w:val="26"/>
+                                  </w:rPr>
+                                  <w:t xml:space="preserve"> Gómez</w:t>
                                 </w:r>
                               </w:p>
                               <w:p>
@@ -2318,13 +2336,23 @@
                                     <w:szCs w:val="26"/>
                                   </w:rPr>
                                 </w:pPr>
+                                <w:proofErr w:type="spellStart"/>
                                 <w:r>
                                   <w:rPr>
                                     <w:color w:val="E84C22" w:themeColor="accent1"/>
                                     <w:sz w:val="26"/>
                                     <w:szCs w:val="26"/>
                                   </w:rPr>
-                                  <w:t>Jose Pablo Carrasco Cobos</w:t>
+                                  <w:t>Jose</w:t>
+                                </w:r>
+                                <w:proofErr w:type="spellEnd"/>
+                                <w:r>
+                                  <w:rPr>
+                                    <w:color w:val="E84C22" w:themeColor="accent1"/>
+                                    <w:sz w:val="26"/>
+                                    <w:szCs w:val="26"/>
+                                  </w:rPr>
+                                  <w:t xml:space="preserve"> Pablo Carrasco Cobos</w:t>
                                 </w:r>
                               </w:p>
                               <w:p>
@@ -2448,7 +2476,25 @@
                               <w:sz w:val="26"/>
                               <w:szCs w:val="26"/>
                             </w:rPr>
-                            <w:t>Fran Zájara Gómez</w:t>
+                            <w:t xml:space="preserve">Fran </w:t>
+                          </w:r>
+                          <w:proofErr w:type="spellStart"/>
+                          <w:r>
+                            <w:rPr>
+                              <w:color w:val="E84C22" w:themeColor="accent1"/>
+                              <w:sz w:val="26"/>
+                              <w:szCs w:val="26"/>
+                            </w:rPr>
+                            <w:t>Zájara</w:t>
+                          </w:r>
+                          <w:proofErr w:type="spellEnd"/>
+                          <w:r>
+                            <w:rPr>
+                              <w:color w:val="E84C22" w:themeColor="accent1"/>
+                              <w:sz w:val="26"/>
+                              <w:szCs w:val="26"/>
+                            </w:rPr>
+                            <w:t xml:space="preserve"> Gómez</w:t>
                           </w:r>
                         </w:p>
                         <w:p>
@@ -2460,13 +2506,23 @@
                               <w:szCs w:val="26"/>
                             </w:rPr>
                           </w:pPr>
+                          <w:proofErr w:type="spellStart"/>
                           <w:r>
                             <w:rPr>
                               <w:color w:val="E84C22" w:themeColor="accent1"/>
                               <w:sz w:val="26"/>
                               <w:szCs w:val="26"/>
                             </w:rPr>
-                            <w:t>Jose Pablo Carrasco Cobos</w:t>
+                            <w:t>Jose</w:t>
+                          </w:r>
+                          <w:proofErr w:type="spellEnd"/>
+                          <w:r>
+                            <w:rPr>
+                              <w:color w:val="E84C22" w:themeColor="accent1"/>
+                              <w:sz w:val="26"/>
+                              <w:szCs w:val="26"/>
+                            </w:rPr>
+                            <w:t xml:space="preserve"> Pablo Carrasco Cobos</w:t>
                           </w:r>
                         </w:p>
                         <w:p>
@@ -2701,21 +2757,23 @@
               <w:szCs w:val="24"/>
             </w:rPr>
             <w:lastRenderedPageBreak/>
-            <w:t>A la hora de realizar el diseño, en Ingeniería del Software es importante proporcionar la visualización o las funcionalidades del proyecto a desarrollar, de esta forma es posible realizar cambios en la primera etapa del proyecto para evitar que haya que ha</w:t>
+            <w:t xml:space="preserve">A la hora de realizar el diseño, en Ingeniería del Software es importante proporcionar la visualización o las funcionalidades del proyecto a desarrollar, de esta forma es posible realizar cambios en la primera etapa del proyecto para evitar que haya que hacerlos cuando el proyecto se encuentra en un estado más avanzado de desarrollo. Es por ello, que se necesita un boceto básico y de baja calidad del proyecto, ya sea página web o el diseño de una aplicación móvil o de escritorio. Estos bocetos (también llamados </w:t>
           </w:r>
+          <w:proofErr w:type="spellStart"/>
           <w:r>
             <w:rPr>
               <w:sz w:val="24"/>
               <w:szCs w:val="24"/>
             </w:rPr>
-            <w:t>cerlos cuando el proyecto se encuentra en un estado más avanzado de desarrollo. Es por ello, que se necesita un boceto básico y de baja calidad del proyecto, ya sea página web o el diseño de una aplicación móvil o de escritorio. Estos bocetos (también llam</w:t>
+            <w:t>wireframes</w:t>
           </w:r>
+          <w:proofErr w:type="spellEnd"/>
           <w:r>
             <w:rPr>
               <w:sz w:val="24"/>
               <w:szCs w:val="24"/>
             </w:rPr>
-            <w:t xml:space="preserve">ados wireframes) tienen como finalidad facilitar la comunicación entre cliente y desarrollador; hablamos de los </w:t>
+            <w:t xml:space="preserve">) tienen como finalidad facilitar la comunicación entre cliente y desarrollador; hablamos de los </w:t>
           </w:r>
           <w:r>
             <w:rPr>
@@ -2739,14 +2797,7 @@
               <w:sz w:val="24"/>
               <w:szCs w:val="24"/>
             </w:rPr>
-            <w:t xml:space="preserve">Aunque estos bocetos pueden realizarse a mano, existe una gran variedad de software para crear mockups, algunos gratis y otros de </w:t>
-          </w:r>
-          <w:r>
-            <w:rPr>
-              <w:sz w:val="24"/>
-              <w:szCs w:val="24"/>
-            </w:rPr>
-            <w:t>pago, y aunque está más enfocado al trabajo de un diseñador gráfico o diseñador web, pueden llegar a ser muy útiles a la hora de enfrentarnos a la manejabilidad o incluso la interfaz de usuario.</w:t>
+            <w:t>Aunque estos bocetos pueden realizarse a mano, existe una gran variedad de software para crear mockups, algunos gratis y otros de pago, y aunque está más enfocado al trabajo de un diseñador gráfico o diseñador web, pueden llegar a ser muy útiles a la hora de enfrentarnos a la manejabilidad o incluso la interfaz de usuario.</w:t>
           </w:r>
         </w:p>
         <w:p>
@@ -2761,28 +2812,7 @@
               <w:sz w:val="24"/>
               <w:szCs w:val="24"/>
             </w:rPr>
-            <w:t>Estos diseños tienen ventajas tanto para el desarrollador com</w:t>
-          </w:r>
-          <w:r>
-            <w:rPr>
-              <w:sz w:val="24"/>
-              <w:szCs w:val="24"/>
-            </w:rPr>
-            <w:t>o para el cliente: permite ahorrar gastos al desarrollador, puesto que al realizar esta plantilla el proceso suele ser sencillo y rápido, mientras que si se realizara sobre la propia web directamente sería más costoso en cuanto al esfuerzo y tiempo. Además</w:t>
-          </w:r>
-          <w:r>
-            <w:rPr>
-              <w:sz w:val="24"/>
-              <w:szCs w:val="24"/>
-            </w:rPr>
-            <w:t>, el cliente también ahorra gastos al tener la posibilidad de echarse atrás en el desarrollo o realizar cambios importantes sin haber perdido su dinero (en caso de encontrarse en una fase más avanzada de desarrollo), del mismo modo los mockups permiten ver</w:t>
-          </w:r>
-          <w:r>
-            <w:rPr>
-              <w:sz w:val="24"/>
-              <w:szCs w:val="24"/>
-            </w:rPr>
-            <w:t xml:space="preserve"> la realidad del proyecto sin meterse de lleno en él y ayudan a que el cliente tome una decisión cuando se quiere contratar un servicio de diseño web si los propios diseñadores añaden sus proyectos anteriores a su portfolio.</w:t>
+            <w:t>Estos diseños tienen ventajas tanto para el desarrollador como para el cliente: permite ahorrar gastos al desarrollador, puesto que al realizar esta plantilla el proceso suele ser sencillo y rápido, mientras que si se realizara sobre la propia web directamente sería más costoso en cuanto al esfuerzo y tiempo. Además, el cliente también ahorra gastos al tener la posibilidad de echarse atrás en el desarrollo o realizar cambios importantes sin haber perdido su dinero (en caso de encontrarse en una fase más avanzada de desarrollo), del mismo modo los mockups permiten ver la realidad del proyecto sin meterse de lleno en él y ayudan a que el cliente tome una decisión cuando se quiere contratar un servicio de diseño web si los propios diseñadores añaden sus proyectos anteriores a su portfolio.</w:t>
           </w:r>
         </w:p>
         <w:p>
@@ -2797,28 +2827,39 @@
               <w:sz w:val="24"/>
               <w:szCs w:val="24"/>
             </w:rPr>
-            <w:t xml:space="preserve">Para la realización del diseño </w:t>
+            <w:t>Para la realización del diseño previo de nuestro proyecto, hemos decidido analizar varias herramientas haciendo énfasis en las diferentes opciones que debemos tener en cuenta, como por ejemplo el coste, si es adaptable a un diseño profesional actual (moderno e intuitivo) o el enfoque de cada una de ellas según nuestras necesidades. También se han tenido en cuenta aspectos como la posibilidad de realizar los mockups para una página web (</w:t>
           </w:r>
+          <w:proofErr w:type="spellStart"/>
           <w:r>
             <w:rPr>
               <w:sz w:val="24"/>
               <w:szCs w:val="24"/>
             </w:rPr>
-            <w:t>previo de nuestro proyecto, hemos decidido analizar varias herramientas haciendo énfasis en las diferentes opciones que debemos tener en cuenta, como por ejemplo el coste, si es adaptable a un diseño profesional actual (moderno e intuitivo) o el enfoque de</w:t>
+            <w:t>website</w:t>
           </w:r>
+          <w:proofErr w:type="spellEnd"/>
           <w:r>
             <w:rPr>
               <w:sz w:val="24"/>
               <w:szCs w:val="24"/>
             </w:rPr>
-            <w:t xml:space="preserve"> cada una de ellas según nuestras necesidades. También se han tenido en cuenta aspectos como la posibilidad de realizar los mockups para una página web (website) o una app (smartphone/tablet), aunque la mayoría de servicios de este tipo ofrecen una gran ve</w:t>
+            <w:t>) o una app (smartphone/</w:t>
           </w:r>
+          <w:proofErr w:type="spellStart"/>
           <w:r>
             <w:rPr>
               <w:sz w:val="24"/>
               <w:szCs w:val="24"/>
             </w:rPr>
-            <w:t>rsatilidad en este aspecto.</w:t>
+            <w:t>tablet</w:t>
+          </w:r>
+          <w:proofErr w:type="spellEnd"/>
+          <w:r>
+            <w:rPr>
+              <w:sz w:val="24"/>
+              <w:szCs w:val="24"/>
+            </w:rPr>
+            <w:t>), aunque la mayoría de servicios de este tipo ofrecen una gran versatilidad en este aspecto.</w:t>
           </w:r>
         </w:p>
         <w:p>
@@ -2833,7 +2874,103 @@
               <w:sz w:val="24"/>
               <w:szCs w:val="24"/>
             </w:rPr>
-            <w:t xml:space="preserve">Existe una cantidad muy amplia de opciones disponibles para mockups (Gliffy, Cacoo, Frame Box, BalsamiQ, Moqups, MarvelApp, Protoshare…). </w:t>
+            <w:t>Existe una cantidad muy amplia de opciones disponibles para mockups (</w:t>
+          </w:r>
+          <w:proofErr w:type="spellStart"/>
+          <w:r>
+            <w:rPr>
+              <w:sz w:val="24"/>
+              <w:szCs w:val="24"/>
+            </w:rPr>
+            <w:t>Gliffy</w:t>
+          </w:r>
+          <w:proofErr w:type="spellEnd"/>
+          <w:r>
+            <w:rPr>
+              <w:sz w:val="24"/>
+              <w:szCs w:val="24"/>
+            </w:rPr>
+            <w:t xml:space="preserve">, Cacoo, </w:t>
+          </w:r>
+          <w:proofErr w:type="spellStart"/>
+          <w:r>
+            <w:rPr>
+              <w:sz w:val="24"/>
+              <w:szCs w:val="24"/>
+            </w:rPr>
+            <w:t>Frame</w:t>
+          </w:r>
+          <w:proofErr w:type="spellEnd"/>
+          <w:r>
+            <w:rPr>
+              <w:sz w:val="24"/>
+              <w:szCs w:val="24"/>
+            </w:rPr>
+            <w:t xml:space="preserve"> Box, </w:t>
+          </w:r>
+          <w:proofErr w:type="spellStart"/>
+          <w:r>
+            <w:rPr>
+              <w:sz w:val="24"/>
+              <w:szCs w:val="24"/>
+            </w:rPr>
+            <w:t>BalsamiQ</w:t>
+          </w:r>
+          <w:proofErr w:type="spellEnd"/>
+          <w:r>
+            <w:rPr>
+              <w:sz w:val="24"/>
+              <w:szCs w:val="24"/>
+            </w:rPr>
+            <w:t xml:space="preserve">, </w:t>
+          </w:r>
+          <w:proofErr w:type="spellStart"/>
+          <w:r>
+            <w:rPr>
+              <w:sz w:val="24"/>
+              <w:szCs w:val="24"/>
+            </w:rPr>
+            <w:t>Moqups</w:t>
+          </w:r>
+          <w:proofErr w:type="spellEnd"/>
+          <w:r>
+            <w:rPr>
+              <w:sz w:val="24"/>
+              <w:szCs w:val="24"/>
+            </w:rPr>
+            <w:t xml:space="preserve">, </w:t>
+          </w:r>
+          <w:proofErr w:type="spellStart"/>
+          <w:r>
+            <w:rPr>
+              <w:sz w:val="24"/>
+              <w:szCs w:val="24"/>
+            </w:rPr>
+            <w:t>MarvelApp</w:t>
+          </w:r>
+          <w:proofErr w:type="spellEnd"/>
+          <w:r>
+            <w:rPr>
+              <w:sz w:val="24"/>
+              <w:szCs w:val="24"/>
+            </w:rPr>
+            <w:t xml:space="preserve">, </w:t>
+          </w:r>
+          <w:proofErr w:type="spellStart"/>
+          <w:r>
+            <w:rPr>
+              <w:sz w:val="24"/>
+              <w:szCs w:val="24"/>
+            </w:rPr>
+            <w:t>Protoshare</w:t>
+          </w:r>
+          <w:proofErr w:type="spellEnd"/>
+          <w:r>
+            <w:rPr>
+              <w:sz w:val="24"/>
+              <w:szCs w:val="24"/>
+            </w:rPr>
+            <w:t xml:space="preserve">…). </w:t>
           </w:r>
         </w:p>
         <w:p>
@@ -3049,14 +3186,7 @@
               <w:sz w:val="24"/>
               <w:szCs w:val="24"/>
             </w:rPr>
-            <w:t>Nuestro grupo se ha basado en las siguientes herramientas, que hemos considerado bast</w:t>
-          </w:r>
-          <w:r>
-            <w:rPr>
-              <w:sz w:val="24"/>
-              <w:szCs w:val="24"/>
-            </w:rPr>
-            <w:t>ante interesantes para enfocarlas al desarrollo de nuestro proyecto de GSI.</w:t>
+            <w:t>Nuestro grupo se ha basado en las siguientes herramientas, que hemos considerado bastante interesantes para enfocarlas al desarrollo de nuestro proyecto de GSI.</w:t>
           </w:r>
         </w:p>
         <w:p>
@@ -3075,6 +3205,7 @@
               <w:szCs w:val="20"/>
             </w:rPr>
           </w:pPr>
+          <w:proofErr w:type="spellStart"/>
           <w:r>
             <w:rPr>
               <w:sz w:val="20"/>
@@ -3082,6 +3213,7 @@
             </w:rPr>
             <w:t>UXPin</w:t>
           </w:r>
+          <w:proofErr w:type="spellEnd"/>
           <w:r>
             <w:rPr>
               <w:sz w:val="20"/>
@@ -3089,6 +3221,7 @@
             </w:rPr>
             <w:tab/>
           </w:r>
+          <w:proofErr w:type="gramStart"/>
           <w:r>
             <w:rPr>
               <w:sz w:val="20"/>
@@ -3103,8 +3236,24 @@
               <w:szCs w:val="20"/>
             </w:rPr>
             <w:tab/>
-            <w:t xml:space="preserve">        inVISION</w:t>
           </w:r>
+          <w:proofErr w:type="gramEnd"/>
+          <w:r>
+            <w:rPr>
+              <w:sz w:val="20"/>
+              <w:szCs w:val="20"/>
+            </w:rPr>
+            <w:t xml:space="preserve">        </w:t>
+          </w:r>
+          <w:proofErr w:type="spellStart"/>
+          <w:r>
+            <w:rPr>
+              <w:sz w:val="20"/>
+              <w:szCs w:val="20"/>
+            </w:rPr>
+            <w:t>inVISION</w:t>
+          </w:r>
+          <w:proofErr w:type="spellEnd"/>
           <w:r>
             <w:rPr>
               <w:sz w:val="20"/>
@@ -3125,8 +3274,17 @@
               <w:szCs w:val="20"/>
             </w:rPr>
             <w:tab/>
-            <w:t xml:space="preserve">     MockFlow</w:t>
+            <w:t xml:space="preserve">     </w:t>
           </w:r>
+          <w:proofErr w:type="spellStart"/>
+          <w:r>
+            <w:rPr>
+              <w:sz w:val="20"/>
+              <w:szCs w:val="20"/>
+            </w:rPr>
+            <w:t>MockFlow</w:t>
+          </w:r>
+          <w:proofErr w:type="spellEnd"/>
           <w:r>
             <w:rPr>
               <w:sz w:val="20"/>
@@ -3140,7 +3298,23 @@
               <w:szCs w:val="20"/>
             </w:rPr>
             <w:tab/>
-            <w:t xml:space="preserve">                           JustInMind </w:t>
+            <w:t xml:space="preserve">                           </w:t>
+          </w:r>
+          <w:proofErr w:type="spellStart"/>
+          <w:r>
+            <w:rPr>
+              <w:sz w:val="20"/>
+              <w:szCs w:val="20"/>
+            </w:rPr>
+            <w:t>JustInMind</w:t>
+          </w:r>
+          <w:proofErr w:type="spellEnd"/>
+          <w:r>
+            <w:rPr>
+              <w:sz w:val="20"/>
+              <w:szCs w:val="20"/>
+            </w:rPr>
+            <w:t xml:space="preserve"> </w:t>
           </w:r>
         </w:p>
         <w:p>
@@ -3156,14 +3330,7 @@
               <w:szCs w:val="24"/>
             </w:rPr>
             <w:lastRenderedPageBreak/>
-            <w:t>A continuación, se muestran las características de las diferentes herramientas para la realizaci</w:t>
-          </w:r>
-          <w:r>
-            <w:rPr>
-              <w:sz w:val="24"/>
-              <w:szCs w:val="24"/>
-            </w:rPr>
-            <w:t>ón de diseños mockup que han sido analizadas conforme al futuro desarrollo del proyecto de la asignatura:</w:t>
+            <w:t>A continuación, se muestran las características de las diferentes herramientas para la realización de diseños mockup que han sido analizadas conforme al futuro desarrollo del proyecto de la asignatura:</w:t>
           </w:r>
         </w:p>
         <w:p>
@@ -3249,7 +3416,6 @@
           <w:p>
             <w:pPr>
               <w:pStyle w:val="Ttulo1"/>
-              <w:outlineLvl w:val="0"/>
               <w:rPr>
                 <w:rFonts w:asciiTheme="minorHAnsi" w:hAnsiTheme="minorHAnsi" w:cstheme="minorHAnsi"/>
                 <w:sz w:val="28"/>
@@ -3283,7 +3449,6 @@
           <w:p>
             <w:pPr>
               <w:pStyle w:val="Ttulo1"/>
-              <w:outlineLvl w:val="0"/>
               <w:rPr>
                 <w:rFonts w:asciiTheme="minorHAnsi" w:hAnsiTheme="minorHAnsi" w:cstheme="minorHAnsi"/>
                 <w:sz w:val="28"/>
@@ -3316,7 +3481,6 @@
           <w:p>
             <w:pPr>
               <w:pStyle w:val="Ttulo1"/>
-              <w:outlineLvl w:val="0"/>
               <w:rPr>
                 <w:rFonts w:asciiTheme="minorHAnsi" w:hAnsiTheme="minorHAnsi" w:cstheme="minorHAnsi"/>
                 <w:color w:val="auto"/>
@@ -3350,7 +3514,6 @@
           <w:p>
             <w:pPr>
               <w:pStyle w:val="Ttulo1"/>
-              <w:outlineLvl w:val="0"/>
               <w:rPr>
                 <w:rFonts w:asciiTheme="minorHAnsi" w:hAnsiTheme="minorHAnsi" w:cstheme="minorHAnsi"/>
                 <w:color w:val="auto"/>
@@ -3384,7 +3547,6 @@
           <w:p>
             <w:pPr>
               <w:pStyle w:val="Ttulo1"/>
-              <w:outlineLvl w:val="0"/>
               <w:rPr>
                 <w:rFonts w:asciiTheme="minorHAnsi" w:hAnsiTheme="minorHAnsi" w:cstheme="minorHAnsi"/>
                 <w:color w:val="auto"/>
@@ -3500,7 +3662,21 @@
               <w:rPr>
                 <w:rFonts w:eastAsia="Calibri"/>
               </w:rPr>
-              <w:t xml:space="preserve">             UXPin </w:t>
+              <w:t xml:space="preserve">             </w:t>
+            </w:r>
+            <w:proofErr w:type="spellStart"/>
+            <w:r>
+              <w:rPr>
+                <w:rFonts w:eastAsia="Calibri"/>
+              </w:rPr>
+              <w:t>UXPin</w:t>
+            </w:r>
+            <w:proofErr w:type="spellEnd"/>
+            <w:r>
+              <w:rPr>
+                <w:rFonts w:eastAsia="Calibri"/>
+              </w:rPr>
+              <w:t xml:space="preserve"> </w:t>
             </w:r>
           </w:p>
         </w:tc>
@@ -3641,12 +3817,56 @@
                 <w:rFonts w:ascii="Calibri" w:eastAsia="Calibri" w:hAnsi="Calibri"/>
               </w:rPr>
             </w:pPr>
+            <w:proofErr w:type="gramStart"/>
             <w:r>
               <w:rPr>
                 <w:rFonts w:eastAsia="Calibri"/>
               </w:rPr>
-              <w:t>Bocetos , wareframing y Product Design</w:t>
+              <w:t>Bocetos ,</w:t>
             </w:r>
+            <w:proofErr w:type="gramEnd"/>
+            <w:r>
+              <w:rPr>
+                <w:rFonts w:eastAsia="Calibri"/>
+              </w:rPr>
+              <w:t xml:space="preserve"> </w:t>
+            </w:r>
+            <w:proofErr w:type="spellStart"/>
+            <w:r>
+              <w:rPr>
+                <w:rFonts w:eastAsia="Calibri"/>
+              </w:rPr>
+              <w:t>wareframing</w:t>
+            </w:r>
+            <w:proofErr w:type="spellEnd"/>
+            <w:r>
+              <w:rPr>
+                <w:rFonts w:eastAsia="Calibri"/>
+              </w:rPr>
+              <w:t xml:space="preserve"> y </w:t>
+            </w:r>
+            <w:proofErr w:type="spellStart"/>
+            <w:r>
+              <w:rPr>
+                <w:rFonts w:eastAsia="Calibri"/>
+              </w:rPr>
+              <w:t>Product</w:t>
+            </w:r>
+            <w:proofErr w:type="spellEnd"/>
+            <w:r>
+              <w:rPr>
+                <w:rFonts w:eastAsia="Calibri"/>
+              </w:rPr>
+              <w:t xml:space="preserve"> </w:t>
+            </w:r>
+            <w:proofErr w:type="spellStart"/>
+            <w:r>
+              <w:rPr>
+                <w:rFonts w:eastAsia="Calibri"/>
+              </w:rPr>
+              <w:t>Design</w:t>
+            </w:r>
+            <w:proofErr w:type="spellEnd"/>
           </w:p>
         </w:tc>
         <w:tc>
@@ -3677,11 +3897,19 @@
                 <w:rFonts w:ascii="Calibri" w:eastAsia="Calibri" w:hAnsi="Calibri"/>
               </w:rPr>
             </w:pPr>
+            <w:proofErr w:type="spellStart"/>
             <w:r>
               <w:rPr>
                 <w:rFonts w:eastAsia="Calibri"/>
               </w:rPr>
-              <w:t>Website + Android + iOS</w:t>
+              <w:t>Website</w:t>
+            </w:r>
+            <w:proofErr w:type="spellEnd"/>
+            <w:r>
+              <w:rPr>
+                <w:rFonts w:eastAsia="Calibri"/>
+              </w:rPr>
+              <w:t xml:space="preserve"> + Android + iOS</w:t>
             </w:r>
           </w:p>
         </w:tc>
@@ -3794,7 +4022,21 @@
               <w:rPr>
                 <w:rFonts w:eastAsia="Calibri"/>
               </w:rPr>
-              <w:t xml:space="preserve">          inVISION </w:t>
+              <w:t xml:space="preserve">          </w:t>
+            </w:r>
+            <w:proofErr w:type="spellStart"/>
+            <w:r>
+              <w:rPr>
+                <w:rFonts w:eastAsia="Calibri"/>
+              </w:rPr>
+              <w:t>inVISION</w:t>
+            </w:r>
+            <w:proofErr w:type="spellEnd"/>
+            <w:r>
+              <w:rPr>
+                <w:rFonts w:eastAsia="Calibri"/>
+              </w:rPr>
+              <w:t xml:space="preserve"> </w:t>
             </w:r>
           </w:p>
         </w:tc>
@@ -3935,18 +4177,28 @@
                 <w:rFonts w:ascii="Calibri" w:eastAsia="Calibri" w:hAnsi="Calibri"/>
               </w:rPr>
             </w:pPr>
+            <w:proofErr w:type="gramStart"/>
             <w:r>
               <w:rPr>
                 <w:rFonts w:eastAsia="Calibri"/>
               </w:rPr>
-              <w:t xml:space="preserve">Bocetos , UI y </w:t>
+              <w:t>Bocetos ,</w:t>
             </w:r>
+            <w:proofErr w:type="gramEnd"/>
+            <w:r>
+              <w:rPr>
+                <w:rFonts w:eastAsia="Calibri"/>
+              </w:rPr>
+              <w:t xml:space="preserve"> UI y </w:t>
+            </w:r>
+            <w:proofErr w:type="spellStart"/>
             <w:r>
               <w:rPr>
                 <w:rFonts w:eastAsia="Calibri"/>
               </w:rPr>
               <w:t>wareframing</w:t>
             </w:r>
+            <w:proofErr w:type="spellEnd"/>
           </w:p>
         </w:tc>
         <w:tc>
@@ -3977,11 +4229,19 @@
                 <w:rFonts w:ascii="Calibri" w:eastAsia="Calibri" w:hAnsi="Calibri"/>
               </w:rPr>
             </w:pPr>
+            <w:proofErr w:type="spellStart"/>
             <w:r>
               <w:rPr>
                 <w:rFonts w:eastAsia="Calibri"/>
               </w:rPr>
-              <w:t>Website + Android + iOS</w:t>
+              <w:t>Website</w:t>
+            </w:r>
+            <w:proofErr w:type="spellEnd"/>
+            <w:r>
+              <w:rPr>
+                <w:rFonts w:eastAsia="Calibri"/>
+              </w:rPr>
+              <w:t xml:space="preserve"> + Android + iOS</w:t>
             </w:r>
           </w:p>
         </w:tc>
@@ -4090,7 +4350,21 @@
               <w:rPr>
                 <w:rFonts w:eastAsia="Calibri"/>
               </w:rPr>
-              <w:t xml:space="preserve">          MockFlow </w:t>
+              <w:t xml:space="preserve">          </w:t>
+            </w:r>
+            <w:proofErr w:type="spellStart"/>
+            <w:r>
+              <w:rPr>
+                <w:rFonts w:eastAsia="Calibri"/>
+              </w:rPr>
+              <w:t>MockFlow</w:t>
+            </w:r>
+            <w:proofErr w:type="spellEnd"/>
+            <w:r>
+              <w:rPr>
+                <w:rFonts w:eastAsia="Calibri"/>
+              </w:rPr>
+              <w:t xml:space="preserve"> </w:t>
             </w:r>
           </w:p>
         </w:tc>
@@ -4231,12 +4505,42 @@
                 <w:rFonts w:ascii="Calibri" w:eastAsia="Calibri" w:hAnsi="Calibri"/>
               </w:rPr>
             </w:pPr>
+            <w:proofErr w:type="spellStart"/>
             <w:r>
               <w:rPr>
                 <w:rFonts w:eastAsia="Calibri"/>
               </w:rPr>
-              <w:t>Wireframing y Product Design</w:t>
+              <w:t>Wireframing</w:t>
             </w:r>
+            <w:proofErr w:type="spellEnd"/>
+            <w:r>
+              <w:rPr>
+                <w:rFonts w:eastAsia="Calibri"/>
+              </w:rPr>
+              <w:t xml:space="preserve"> y </w:t>
+            </w:r>
+            <w:proofErr w:type="spellStart"/>
+            <w:r>
+              <w:rPr>
+                <w:rFonts w:eastAsia="Calibri"/>
+              </w:rPr>
+              <w:t>Product</w:t>
+            </w:r>
+            <w:proofErr w:type="spellEnd"/>
+            <w:r>
+              <w:rPr>
+                <w:rFonts w:eastAsia="Calibri"/>
+              </w:rPr>
+              <w:t xml:space="preserve"> </w:t>
+            </w:r>
+            <w:proofErr w:type="spellStart"/>
+            <w:r>
+              <w:rPr>
+                <w:rFonts w:eastAsia="Calibri"/>
+              </w:rPr>
+              <w:t>Design</w:t>
+            </w:r>
+            <w:proofErr w:type="spellEnd"/>
           </w:p>
         </w:tc>
         <w:tc>
@@ -4267,11 +4571,19 @@
                 <w:rFonts w:ascii="Calibri" w:eastAsia="Calibri" w:hAnsi="Calibri"/>
               </w:rPr>
             </w:pPr>
+            <w:proofErr w:type="spellStart"/>
             <w:r>
               <w:rPr>
                 <w:rFonts w:eastAsia="Calibri"/>
               </w:rPr>
-              <w:t>Website + Android + iOS</w:t>
+              <w:t>Website</w:t>
+            </w:r>
+            <w:proofErr w:type="spellEnd"/>
+            <w:r>
+              <w:rPr>
+                <w:rFonts w:eastAsia="Calibri"/>
+              </w:rPr>
+              <w:t xml:space="preserve"> + Android + iOS</w:t>
             </w:r>
           </w:p>
         </w:tc>
@@ -4560,12 +4872,56 @@
                 <w:rFonts w:ascii="Calibri" w:eastAsia="Calibri" w:hAnsi="Calibri"/>
               </w:rPr>
             </w:pPr>
+            <w:proofErr w:type="gramStart"/>
             <w:r>
               <w:rPr>
                 <w:rFonts w:eastAsia="Calibri"/>
               </w:rPr>
-              <w:t>Bocetos , UI,  wareframing y Product Design</w:t>
+              <w:t>Bocetos ,</w:t>
             </w:r>
+            <w:proofErr w:type="gramEnd"/>
+            <w:r>
+              <w:rPr>
+                <w:rFonts w:eastAsia="Calibri"/>
+              </w:rPr>
+              <w:t xml:space="preserve"> UI,  </w:t>
+            </w:r>
+            <w:proofErr w:type="spellStart"/>
+            <w:r>
+              <w:rPr>
+                <w:rFonts w:eastAsia="Calibri"/>
+              </w:rPr>
+              <w:t>wareframing</w:t>
+            </w:r>
+            <w:proofErr w:type="spellEnd"/>
+            <w:r>
+              <w:rPr>
+                <w:rFonts w:eastAsia="Calibri"/>
+              </w:rPr>
+              <w:t xml:space="preserve"> y </w:t>
+            </w:r>
+            <w:proofErr w:type="spellStart"/>
+            <w:r>
+              <w:rPr>
+                <w:rFonts w:eastAsia="Calibri"/>
+              </w:rPr>
+              <w:t>Product</w:t>
+            </w:r>
+            <w:proofErr w:type="spellEnd"/>
+            <w:r>
+              <w:rPr>
+                <w:rFonts w:eastAsia="Calibri"/>
+              </w:rPr>
+              <w:t xml:space="preserve"> </w:t>
+            </w:r>
+            <w:proofErr w:type="spellStart"/>
+            <w:r>
+              <w:rPr>
+                <w:rFonts w:eastAsia="Calibri"/>
+              </w:rPr>
+              <w:t>Design</w:t>
+            </w:r>
+            <w:proofErr w:type="spellEnd"/>
           </w:p>
         </w:tc>
         <w:tc>
@@ -4605,11 +4961,19 @@
                 <w:rFonts w:ascii="Calibri" w:eastAsia="Calibri" w:hAnsi="Calibri"/>
               </w:rPr>
             </w:pPr>
+            <w:proofErr w:type="spellStart"/>
             <w:r>
               <w:rPr>
                 <w:rFonts w:eastAsia="Calibri"/>
               </w:rPr>
-              <w:t>Website + Android + iOS</w:t>
+              <w:t>Website</w:t>
+            </w:r>
+            <w:proofErr w:type="spellEnd"/>
+            <w:r>
+              <w:rPr>
+                <w:rFonts w:eastAsia="Calibri"/>
+              </w:rPr>
+              <w:t xml:space="preserve"> + Android + iOS</w:t>
             </w:r>
           </w:p>
         </w:tc>
@@ -4643,21 +5007,39 @@
           <w:sz w:val="24"/>
           <w:szCs w:val="24"/>
         </w:rPr>
-        <w:t xml:space="preserve">, por diferentes motivos. En primer lugar, es la herramienta que nos proporciona mayor versatilidad y más opciones de diseño en su versión </w:t>
+        <w:t xml:space="preserve">, por diferentes motivos. En primer lugar, es la herramienta que nos proporciona mayor versatilidad y más opciones de diseño en su versión gratuita. Del mismo modo podríamos haber elegido tanto </w:t>
       </w:r>
+      <w:proofErr w:type="spellStart"/>
       <w:r>
         <w:rPr>
           <w:sz w:val="24"/>
           <w:szCs w:val="24"/>
         </w:rPr>
-        <w:t>gratuita. Del mismo modo podríamos haber elegido tanto inVISION como MockFlow ya que ambas versiones gratuitas son buenas opciones, pero nos decantamos por JUSTINMIND porque es la que menos restricciones tiene a la hora de desarrollar prototipos puesto que</w:t>
+        <w:t>inVISION</w:t>
       </w:r>
+      <w:proofErr w:type="spellEnd"/>
       <w:r>
         <w:rPr>
           <w:sz w:val="24"/>
           <w:szCs w:val="24"/>
         </w:rPr>
-        <w:t xml:space="preserve"> son ilimitadas; también la cantidad de usuarios se limita en las demás herramientas y en esta no.</w:t>
+        <w:t xml:space="preserve"> como </w:t>
+      </w:r>
+      <w:proofErr w:type="spellStart"/>
+      <w:r>
+        <w:rPr>
+          <w:sz w:val="24"/>
+          <w:szCs w:val="24"/>
+        </w:rPr>
+        <w:t>MockFlow</w:t>
+      </w:r>
+      <w:proofErr w:type="spellEnd"/>
+      <w:r>
+        <w:rPr>
+          <w:sz w:val="24"/>
+          <w:szCs w:val="24"/>
+        </w:rPr>
+        <w:t xml:space="preserve"> ya que ambas versiones gratuitas son buenas opciones, pero nos decantamos por JUSTINMIND porque es la que menos restricciones tiene a la hora de desarrollar prototipos puesto que son ilimitadas; también la cantidad de usuarios se limita en las demás herramientas y en esta no.</w:t>
       </w:r>
     </w:p>
     <w:p>
@@ -4672,15 +5054,9 @@
           <w:sz w:val="24"/>
           <w:szCs w:val="24"/>
         </w:rPr>
-        <w:t xml:space="preserve">Otra de las características que nos ha ayudado a elegir esta opción es la interfaz que ofrece para la realización del diseño. De una manera muy intuitiva se </w:t>
+        <w:t>Otra de las características que nos ha ayudado a elegir esta opción es la interfaz que ofrece para la realización del diseño. De una manera muy intuitiva se pueden añadir elementos al mockup haciendo el diseño muy interactivo, también ofrece una gran cantidad de plantillas (</w:t>
       </w:r>
-      <w:r>
-        <w:rPr>
-          <w:sz w:val="24"/>
-          <w:szCs w:val="24"/>
-        </w:rPr>
-        <w:t>pueden añadir elementos al mockup haciendo el diseño muy interactivo, también ofrece una gran cantidad de plantillas (</w:t>
-      </w:r>
+      <w:proofErr w:type="spellStart"/>
       <w:r>
         <w:rPr>
           <w:i/>
@@ -4690,19 +5066,13 @@
         </w:rPr>
         <w:t>templates</w:t>
       </w:r>
+      <w:proofErr w:type="spellEnd"/>
       <w:r>
         <w:rPr>
           <w:sz w:val="24"/>
           <w:szCs w:val="24"/>
         </w:rPr>
-        <w:t>) que es algo que las demás no tienen. JUSTINMIND incluso ofrece formularios de entrada interactivos a diferencia del resto de he</w:t>
-      </w:r>
-      <w:r>
-        <w:rPr>
-          <w:sz w:val="24"/>
-          <w:szCs w:val="24"/>
-        </w:rPr>
-        <w:t>rramientas analizadas.</w:t>
+        <w:t>) que es algo que las demás no tienen. JUSTINMIND incluso ofrece formularios de entrada interactivos a diferencia del resto de herramientas analizadas.</w:t>
       </w:r>
     </w:p>
     <w:p>
@@ -4712,12 +5082,21 @@
           <w:szCs w:val="24"/>
         </w:rPr>
       </w:pPr>
+      <w:proofErr w:type="spellStart"/>
       <w:r>
         <w:rPr>
           <w:sz w:val="24"/>
           <w:szCs w:val="24"/>
         </w:rPr>
-        <w:t>UXPin ofrece bastante potencia, pero la versión gratuita ofrece poca versatilidad y su interfaz es más técnica y menos intuitiva.</w:t>
+        <w:t>UXPin</w:t>
+      </w:r>
+      <w:proofErr w:type="spellEnd"/>
+      <w:r>
+        <w:rPr>
+          <w:sz w:val="24"/>
+          <w:szCs w:val="24"/>
+        </w:rPr>
+        <w:t xml:space="preserve"> ofrece bastante potencia, pero la versión gratuita ofrece poca versatilidad y su interfaz es más técnica y menos intuitiva.</w:t>
       </w:r>
     </w:p>
     <w:p>
@@ -4747,6 +5126,56 @@
           <w:noProof/>
         </w:rPr>
         <w:lastRenderedPageBreak/>
+        <w:drawing>
+          <wp:anchor distT="0" distB="0" distL="114300" distR="114300" simplePos="0" relativeHeight="28" behindDoc="0" locked="0" layoutInCell="0" allowOverlap="1" wp14:anchorId="1C59B98E" wp14:editId="5E25B9F2">
+            <wp:simplePos x="0" y="0"/>
+            <wp:positionH relativeFrom="column">
+              <wp:posOffset>3359785</wp:posOffset>
+            </wp:positionH>
+            <wp:positionV relativeFrom="paragraph">
+              <wp:posOffset>3829023</wp:posOffset>
+            </wp:positionV>
+            <wp:extent cx="2884170" cy="2681605"/>
+            <wp:effectExtent l="0" t="0" r="0" b="0"/>
+            <wp:wrapTopAndBottom/>
+            <wp:docPr id="48" name="Imagen 45"/>
+            <wp:cNvGraphicFramePr>
+              <a:graphicFrameLocks xmlns:a="http://schemas.openxmlformats.org/drawingml/2006/main" noChangeAspect="1"/>
+            </wp:cNvGraphicFramePr>
+            <a:graphic xmlns:a="http://schemas.openxmlformats.org/drawingml/2006/main">
+              <a:graphicData uri="http://schemas.openxmlformats.org/drawingml/2006/picture">
+                <pic:pic xmlns:pic="http://schemas.openxmlformats.org/drawingml/2006/picture">
+                  <pic:nvPicPr>
+                    <pic:cNvPr id="22" name="Imagen 45"/>
+                    <pic:cNvPicPr>
+                      <a:picLocks noChangeAspect="1" noChangeArrowheads="1"/>
+                    </pic:cNvPicPr>
+                  </pic:nvPicPr>
+                  <pic:blipFill>
+                    <a:blip r:embed="rId14"/>
+                    <a:stretch>
+                      <a:fillRect/>
+                    </a:stretch>
+                  </pic:blipFill>
+                  <pic:spPr bwMode="auto">
+                    <a:xfrm>
+                      <a:off x="0" y="0"/>
+                      <a:ext cx="2884170" cy="2681605"/>
+                    </a:xfrm>
+                    <a:prstGeom prst="rect">
+                      <a:avLst/>
+                    </a:prstGeom>
+                  </pic:spPr>
+                </pic:pic>
+              </a:graphicData>
+            </a:graphic>
+          </wp:anchor>
+        </w:drawing>
+      </w:r>
+      <w:r>
+        <w:rPr>
+          <w:noProof/>
+        </w:rPr>
         <mc:AlternateContent>
           <mc:Choice Requires="wps">
             <w:drawing>
@@ -4903,10 +5332,7 @@
                               <w:pStyle w:val="Contenidodelmarco"/>
                             </w:pPr>
                             <w:r>
-                              <w:t xml:space="preserve">¿Quiénes </w:t>
-                            </w:r>
-                            <w:r>
-                              <w:t>somos?</w:t>
+                              <w:t>¿Quiénes somos?</w:t>
                             </w:r>
                           </w:p>
                         </w:txbxContent>
@@ -4933,10 +5359,7 @@
                         <w:pStyle w:val="Contenidodelmarco"/>
                       </w:pPr>
                       <w:r>
-                        <w:t xml:space="preserve">¿Quiénes </w:t>
-                      </w:r>
-                      <w:r>
-                        <w:t>somos?</w:t>
+                        <w:t>¿Quiénes somos?</w:t>
                       </w:r>
                     </w:p>
                   </w:txbxContent>
@@ -4977,7 +5400,7 @@
                     </pic:cNvPicPr>
                   </pic:nvPicPr>
                   <pic:blipFill>
-                    <a:blip r:embed="rId14"/>
+                    <a:blip r:embed="rId15"/>
                     <a:stretch>
                       <a:fillRect/>
                     </a:stretch>
@@ -5002,7 +5425,7 @@
           <w:noProof/>
         </w:rPr>
         <w:drawing>
-          <wp:anchor distT="0" distB="0" distL="114300" distR="114300" simplePos="0" relativeHeight="24" behindDoc="0" locked="0" layoutInCell="0" allowOverlap="1" wp14:anchorId="51F9C52E" wp14:editId="760E4428">
+          <wp:anchor distT="0" distB="0" distL="114300" distR="114300" simplePos="0" relativeHeight="24" behindDoc="0" locked="0" layoutInCell="0" allowOverlap="1" wp14:anchorId="51F9C52E" wp14:editId="59BBAE31">
             <wp:simplePos x="0" y="0"/>
             <wp:positionH relativeFrom="column">
               <wp:posOffset>3359150</wp:posOffset>
@@ -5027,7 +5450,7 @@
                     </pic:cNvPicPr>
                   </pic:nvPicPr>
                   <pic:blipFill>
-                    <a:blip r:embed="rId15"/>
+                    <a:blip r:embed="rId16"/>
                     <a:stretch>
                       <a:fillRect/>
                     </a:stretch>
@@ -5036,56 +5459,6 @@
                     <a:xfrm>
                       <a:off x="0" y="0"/>
                       <a:ext cx="2762885" cy="2426970"/>
-                    </a:xfrm>
-                    <a:prstGeom prst="rect">
-                      <a:avLst/>
-                    </a:prstGeom>
-                  </pic:spPr>
-                </pic:pic>
-              </a:graphicData>
-            </a:graphic>
-          </wp:anchor>
-        </w:drawing>
-      </w:r>
-      <w:r>
-        <w:rPr>
-          <w:noProof/>
-        </w:rPr>
-        <w:drawing>
-          <wp:anchor distT="0" distB="0" distL="114300" distR="114300" simplePos="0" relativeHeight="28" behindDoc="0" locked="0" layoutInCell="0" allowOverlap="1" wp14:anchorId="1C59B98E" wp14:editId="39303C5A">
-            <wp:simplePos x="0" y="0"/>
-            <wp:positionH relativeFrom="column">
-              <wp:posOffset>3359785</wp:posOffset>
-            </wp:positionH>
-            <wp:positionV relativeFrom="paragraph">
-              <wp:posOffset>4210685</wp:posOffset>
-            </wp:positionV>
-            <wp:extent cx="2884170" cy="2681605"/>
-            <wp:effectExtent l="0" t="0" r="0" b="0"/>
-            <wp:wrapTopAndBottom/>
-            <wp:docPr id="48" name="Imagen 45"/>
-            <wp:cNvGraphicFramePr>
-              <a:graphicFrameLocks xmlns:a="http://schemas.openxmlformats.org/drawingml/2006/main" noChangeAspect="1"/>
-            </wp:cNvGraphicFramePr>
-            <a:graphic xmlns:a="http://schemas.openxmlformats.org/drawingml/2006/main">
-              <a:graphicData uri="http://schemas.openxmlformats.org/drawingml/2006/picture">
-                <pic:pic xmlns:pic="http://schemas.openxmlformats.org/drawingml/2006/picture">
-                  <pic:nvPicPr>
-                    <pic:cNvPr id="22" name="Imagen 45"/>
-                    <pic:cNvPicPr>
-                      <a:picLocks noChangeAspect="1" noChangeArrowheads="1"/>
-                    </pic:cNvPicPr>
-                  </pic:nvPicPr>
-                  <pic:blipFill>
-                    <a:blip r:embed="rId16"/>
-                    <a:stretch>
-                      <a:fillRect/>
-                    </a:stretch>
-                  </pic:blipFill>
-                  <pic:spPr bwMode="auto">
-                    <a:xfrm>
-                      <a:off x="0" y="0"/>
-                      <a:ext cx="2884170" cy="2681605"/>
                     </a:xfrm>
                     <a:prstGeom prst="rect">
                       <a:avLst/>
@@ -5109,13 +5482,13 @@
         <mc:AlternateContent>
           <mc:Choice Requires="wps">
             <w:drawing>
-              <wp:anchor distT="45720" distB="45720" distL="114300" distR="114300" simplePos="0" relativeHeight="29" behindDoc="0" locked="0" layoutInCell="0" allowOverlap="1" wp14:anchorId="0A881247" wp14:editId="2131EF82">
+              <wp:anchor distT="45720" distB="45720" distL="114300" distR="114300" simplePos="0" relativeHeight="29" behindDoc="0" locked="0" layoutInCell="0" allowOverlap="1" wp14:anchorId="0A881247" wp14:editId="2E1EA32D">
                 <wp:simplePos x="0" y="0"/>
                 <wp:positionH relativeFrom="column">
-                  <wp:posOffset>4542790</wp:posOffset>
+                  <wp:posOffset>4495082</wp:posOffset>
                 </wp:positionH>
                 <wp:positionV relativeFrom="paragraph">
-                  <wp:posOffset>6344285</wp:posOffset>
+                  <wp:posOffset>6073941</wp:posOffset>
                 </wp:positionV>
                 <wp:extent cx="1263650" cy="261620"/>
                 <wp:effectExtent l="0" t="0" r="13335" b="13970"/>
@@ -5129,7 +5502,7 @@
                       <wps:spPr>
                         <a:xfrm>
                           <a:off x="0" y="0"/>
-                          <a:ext cx="1262880" cy="261000"/>
+                          <a:ext cx="1263650" cy="261620"/>
                         </a:xfrm>
                         <a:prstGeom prst="rect">
                           <a:avLst/>
@@ -5163,10 +5536,7 @@
                               <w:pStyle w:val="Contenidodelmarco"/>
                             </w:pPr>
                             <w:r>
-                              <w:t>C</w:t>
-                            </w:r>
-                            <w:r>
-                              <w:t>ontacto</w:t>
+                              <w:t>Contacto</w:t>
                             </w:r>
                           </w:p>
                         </w:txbxContent>
@@ -5185,7 +5555,7 @@
           </mc:Choice>
           <mc:Fallback>
             <w:pict>
-              <v:rect w14:anchorId="0A881247" id="_x0000_s1031" style="position:absolute;margin-left:357.7pt;margin-top:499.55pt;width:99.5pt;height:20.6pt;z-index:29;visibility:visible;mso-wrap-style:square;mso-height-percent:200;mso-wrap-distance-left:9pt;mso-wrap-distance-top:3.6pt;mso-wrap-distance-right:9pt;mso-wrap-distance-bottom:3.6pt;mso-position-horizontal:absolute;mso-position-horizontal-relative:text;mso-position-vertical:absolute;mso-position-vertical-relative:text;mso-height-percent:200;mso-height-relative:margin;v-text-anchor:top" o:gfxdata="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" o:allowincell="f" strokecolor="white">
+              <v:rect w14:anchorId="0A881247" id="_x0000_s1031" style="position:absolute;margin-left:353.95pt;margin-top:478.25pt;width:99.5pt;height:20.6pt;z-index:29;visibility:visible;mso-wrap-style:square;mso-height-percent:200;mso-wrap-distance-left:9pt;mso-wrap-distance-top:3.6pt;mso-wrap-distance-right:9pt;mso-wrap-distance-bottom:3.6pt;mso-position-horizontal:absolute;mso-position-horizontal-relative:text;mso-position-vertical:absolute;mso-position-vertical-relative:text;mso-height-percent:200;mso-height-relative:margin;v-text-anchor:top" o:gfxdata="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" o:allowincell="f" strokecolor="white">
                 <v:textbox style="mso-fit-shape-to-text:t">
                   <w:txbxContent>
                     <w:p>
@@ -5193,10 +5563,7 @@
                         <w:pStyle w:val="Contenidodelmarco"/>
                       </w:pPr>
                       <w:r>
-                        <w:t>C</w:t>
-                      </w:r>
-                      <w:r>
-                        <w:t>ontacto</w:t>
+                        <w:t>Contacto</w:t>
                       </w:r>
                     </w:p>
                   </w:txbxContent>
@@ -5218,10 +5585,7 @@
     </w:p>
     <w:p>
       <w:r>
-        <w:t>(Hemos incluido el prototipo completo exportado en formato HT</w:t>
-      </w:r>
-      <w:r>
-        <w:t xml:space="preserve">ML en la carpeta de la entrega </w:t>
+        <w:t xml:space="preserve">(Hemos incluido el prototipo completo exportado en formato HTML en la carpeta de la entrega </w:t>
       </w:r>
       <w:r>
         <w:rPr>
@@ -5234,9 +5598,730 @@
         <w:t>)</w:t>
       </w:r>
     </w:p>
+    <w:p/>
+    <w:p>
+      <w:pPr>
+        <w:rPr>
+          <w:b/>
+          <w:bCs/>
+          <w:sz w:val="28"/>
+          <w:szCs w:val="28"/>
+          <w:u w:val="single"/>
+        </w:rPr>
+      </w:pPr>
+      <w:r>
+        <w:rPr>
+          <w:b/>
+          <w:bCs/>
+          <w:sz w:val="28"/>
+          <w:szCs w:val="28"/>
+          <w:u w:val="single"/>
+        </w:rPr>
+        <w:lastRenderedPageBreak/>
+        <w:t>Modificaciones enfocadas a CMS-2</w:t>
+      </w:r>
+    </w:p>
+    <w:p>
+      <w:r>
+        <w:rPr>
+          <w:noProof/>
+        </w:rPr>
+        <mc:AlternateContent>
+          <mc:Choice Requires="wps">
+            <w:drawing>
+              <wp:anchor distT="45720" distB="45720" distL="114300" distR="114300" simplePos="0" relativeHeight="251669504" behindDoc="0" locked="0" layoutInCell="0" allowOverlap="1" wp14:anchorId="3A51D9C0" wp14:editId="54C0FD19">
+                <wp:simplePos x="0" y="0"/>
+                <wp:positionH relativeFrom="column">
+                  <wp:posOffset>398587</wp:posOffset>
+                </wp:positionH>
+                <wp:positionV relativeFrom="paragraph">
+                  <wp:posOffset>5284222</wp:posOffset>
+                </wp:positionV>
+                <wp:extent cx="603885" cy="261620"/>
+                <wp:effectExtent l="0" t="0" r="24765" b="13970"/>
+                <wp:wrapSquare wrapText="bothSides"/>
+                <wp:docPr id="62" name="Cuadro de texto 2"/>
+                <wp:cNvGraphicFramePr/>
+                <a:graphic xmlns:a="http://schemas.openxmlformats.org/drawingml/2006/main">
+                  <a:graphicData uri="http://schemas.microsoft.com/office/word/2010/wordprocessingShape">
+                    <wps:wsp>
+                      <wps:cNvSpPr/>
+                      <wps:spPr>
+                        <a:xfrm>
+                          <a:off x="0" y="0"/>
+                          <a:ext cx="603885" cy="261620"/>
+                        </a:xfrm>
+                        <a:prstGeom prst="rect">
+                          <a:avLst/>
+                        </a:prstGeom>
+                        <a:solidFill>
+                          <a:srgbClr val="FFFFFF"/>
+                        </a:solidFill>
+                        <a:ln w="9525">
+                          <a:solidFill>
+                            <a:srgbClr val="FFFFFF"/>
+                          </a:solidFill>
+                          <a:miter/>
+                        </a:ln>
+                      </wps:spPr>
+                      <wps:style>
+                        <a:lnRef idx="0">
+                          <a:scrgbClr r="0" g="0" b="0"/>
+                        </a:lnRef>
+                        <a:fillRef idx="0">
+                          <a:scrgbClr r="0" g="0" b="0"/>
+                        </a:fillRef>
+                        <a:effectRef idx="0">
+                          <a:scrgbClr r="0" g="0" b="0"/>
+                        </a:effectRef>
+                        <a:fontRef idx="minor"/>
+                      </wps:style>
+                      <wps:txbx>
+                        <w:txbxContent>
+                          <w:p>
+                            <w:pPr>
+                              <w:pStyle w:val="Contenidodelmarco"/>
+                            </w:pPr>
+                            <w:r>
+                              <w:t>HOME</w:t>
+                            </w:r>
+                          </w:p>
+                        </w:txbxContent>
+                      </wps:txbx>
+                      <wps:bodyPr wrap="square">
+                        <a:spAutoFit/>
+                      </wps:bodyPr>
+                    </wps:wsp>
+                  </a:graphicData>
+                </a:graphic>
+                <wp14:sizeRelH relativeFrom="margin">
+                  <wp14:pctWidth>0</wp14:pctWidth>
+                </wp14:sizeRelH>
+                <wp14:sizeRelV relativeFrom="margin">
+                  <wp14:pctHeight>20000</wp14:pctHeight>
+                </wp14:sizeRelV>
+              </wp:anchor>
+            </w:drawing>
+          </mc:Choice>
+          <mc:Fallback>
+            <w:pict>
+              <v:rect w14:anchorId="3A51D9C0" id="_x0000_s1032" style="position:absolute;margin-left:31.4pt;margin-top:416.1pt;width:47.55pt;height:20.6pt;z-index:251669504;visibility:visible;mso-wrap-style:square;mso-width-percent:0;mso-height-percent:200;mso-wrap-distance-left:9pt;mso-wrap-distance-top:3.6pt;mso-wrap-distance-right:9pt;mso-wrap-distance-bottom:3.6pt;mso-position-horizontal:absolute;mso-position-horizontal-relative:text;mso-position-vertical:absolute;mso-position-vertical-relative:text;mso-width-percent:0;mso-height-percent:200;mso-width-relative:margin;mso-height-relative:margin;v-text-anchor:top" o:gfxdata="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" o:allowincell="f" strokecolor="white">
+                <v:textbox style="mso-fit-shape-to-text:t">
+                  <w:txbxContent>
+                    <w:p>
+                      <w:pPr>
+                        <w:pStyle w:val="Contenidodelmarco"/>
+                      </w:pPr>
+                      <w:r>
+                        <w:t>HOME</w:t>
+                      </w:r>
+                    </w:p>
+                  </w:txbxContent>
+                </v:textbox>
+                <w10:wrap type="square"/>
+              </v:rect>
+            </w:pict>
+          </mc:Fallback>
+        </mc:AlternateContent>
+      </w:r>
+      <w:r>
+        <w:rPr>
+          <w:noProof/>
+        </w:rPr>
+        <w:drawing>
+          <wp:anchor distT="0" distB="0" distL="114300" distR="114300" simplePos="0" relativeHeight="251667456" behindDoc="0" locked="0" layoutInCell="0" allowOverlap="1" wp14:anchorId="5DE06BF8" wp14:editId="67370627">
+            <wp:simplePos x="0" y="0"/>
+            <wp:positionH relativeFrom="column">
+              <wp:posOffset>1956297</wp:posOffset>
+            </wp:positionH>
+            <wp:positionV relativeFrom="paragraph">
+              <wp:posOffset>3857183</wp:posOffset>
+            </wp:positionV>
+            <wp:extent cx="3164205" cy="4552315"/>
+            <wp:effectExtent l="0" t="0" r="0" b="635"/>
+            <wp:wrapTopAndBottom/>
+            <wp:docPr id="61" name="Imagen 41"/>
+            <wp:cNvGraphicFramePr>
+              <a:graphicFrameLocks xmlns:a="http://schemas.openxmlformats.org/drawingml/2006/main" noChangeAspect="1"/>
+            </wp:cNvGraphicFramePr>
+            <a:graphic xmlns:a="http://schemas.openxmlformats.org/drawingml/2006/main">
+              <a:graphicData uri="http://schemas.openxmlformats.org/drawingml/2006/picture">
+                <pic:pic xmlns:pic="http://schemas.openxmlformats.org/drawingml/2006/picture">
+                  <pic:nvPicPr>
+                    <pic:cNvPr id="55" name="Imagen 41"/>
+                    <pic:cNvPicPr>
+                      <a:picLocks noChangeAspect="1" noChangeArrowheads="1"/>
+                    </pic:cNvPicPr>
+                  </pic:nvPicPr>
+                  <pic:blipFill rotWithShape="1">
+                    <a:blip r:embed="rId17" cstate="print">
+                      <a:extLst>
+                        <a:ext uri="{28A0092B-C50C-407E-A947-70E740481C1C}">
+                          <a14:useLocalDpi xmlns:a14="http://schemas.microsoft.com/office/drawing/2010/main" val="0"/>
+                        </a:ext>
+                      </a:extLst>
+                    </a:blip>
+                    <a:srcRect t="3376"/>
+                    <a:stretch/>
+                  </pic:blipFill>
+                  <pic:spPr bwMode="auto">
+                    <a:xfrm>
+                      <a:off x="0" y="0"/>
+                      <a:ext cx="3164205" cy="4552315"/>
+                    </a:xfrm>
+                    <a:prstGeom prst="rect">
+                      <a:avLst/>
+                    </a:prstGeom>
+                    <a:ln>
+                      <a:noFill/>
+                    </a:ln>
+                    <a:extLst>
+                      <a:ext uri="{53640926-AAD7-44D8-BBD7-CCE9431645EC}">
+                        <a14:shadowObscured xmlns:a14="http://schemas.microsoft.com/office/drawing/2010/main"/>
+                      </a:ext>
+                    </a:extLst>
+                  </pic:spPr>
+                </pic:pic>
+              </a:graphicData>
+            </a:graphic>
+            <wp14:sizeRelH relativeFrom="margin">
+              <wp14:pctWidth>0</wp14:pctWidth>
+            </wp14:sizeRelH>
+            <wp14:sizeRelV relativeFrom="margin">
+              <wp14:pctHeight>0</wp14:pctHeight>
+            </wp14:sizeRelV>
+          </wp:anchor>
+        </w:drawing>
+      </w:r>
+      <w:r>
+        <w:rPr>
+          <w:noProof/>
+        </w:rPr>
+        <w:drawing>
+          <wp:anchor distT="0" distB="0" distL="114300" distR="114300" simplePos="0" relativeHeight="251659264" behindDoc="0" locked="0" layoutInCell="0" allowOverlap="1" wp14:anchorId="7E805ECB" wp14:editId="73A69577">
+            <wp:simplePos x="0" y="0"/>
+            <wp:positionH relativeFrom="column">
+              <wp:posOffset>-277495</wp:posOffset>
+            </wp:positionH>
+            <wp:positionV relativeFrom="paragraph">
+              <wp:posOffset>608413</wp:posOffset>
+            </wp:positionV>
+            <wp:extent cx="1884045" cy="4528185"/>
+            <wp:effectExtent l="0" t="0" r="1905" b="5715"/>
+            <wp:wrapTopAndBottom/>
+            <wp:docPr id="55" name="Imagen 41"/>
+            <wp:cNvGraphicFramePr>
+              <a:graphicFrameLocks xmlns:a="http://schemas.openxmlformats.org/drawingml/2006/main" noChangeAspect="1"/>
+            </wp:cNvGraphicFramePr>
+            <a:graphic xmlns:a="http://schemas.openxmlformats.org/drawingml/2006/main">
+              <a:graphicData uri="http://schemas.openxmlformats.org/drawingml/2006/picture">
+                <pic:pic xmlns:pic="http://schemas.openxmlformats.org/drawingml/2006/picture">
+                  <pic:nvPicPr>
+                    <pic:cNvPr id="55" name="Imagen 41"/>
+                    <pic:cNvPicPr>
+                      <a:picLocks noChangeAspect="1" noChangeArrowheads="1"/>
+                    </pic:cNvPicPr>
+                  </pic:nvPicPr>
+                  <pic:blipFill rotWithShape="1">
+                    <a:blip r:embed="rId18" cstate="print">
+                      <a:extLst>
+                        <a:ext uri="{28A0092B-C50C-407E-A947-70E740481C1C}">
+                          <a14:useLocalDpi xmlns:a14="http://schemas.microsoft.com/office/drawing/2010/main" val="0"/>
+                        </a:ext>
+                      </a:extLst>
+                    </a:blip>
+                    <a:srcRect t="2899"/>
+                    <a:stretch/>
+                  </pic:blipFill>
+                  <pic:spPr bwMode="auto">
+                    <a:xfrm>
+                      <a:off x="0" y="0"/>
+                      <a:ext cx="1884045" cy="4528185"/>
+                    </a:xfrm>
+                    <a:prstGeom prst="rect">
+                      <a:avLst/>
+                    </a:prstGeom>
+                    <a:ln>
+                      <a:noFill/>
+                    </a:ln>
+                    <a:extLst>
+                      <a:ext uri="{53640926-AAD7-44D8-BBD7-CCE9431645EC}">
+                        <a14:shadowObscured xmlns:a14="http://schemas.microsoft.com/office/drawing/2010/main"/>
+                      </a:ext>
+                    </a:extLst>
+                  </pic:spPr>
+                </pic:pic>
+              </a:graphicData>
+            </a:graphic>
+            <wp14:sizeRelH relativeFrom="margin">
+              <wp14:pctWidth>0</wp14:pctWidth>
+            </wp14:sizeRelH>
+            <wp14:sizeRelV relativeFrom="margin">
+              <wp14:pctHeight>0</wp14:pctHeight>
+            </wp14:sizeRelV>
+          </wp:anchor>
+        </w:drawing>
+      </w:r>
+      <w:r>
+        <w:rPr>
+          <w:noProof/>
+        </w:rPr>
+        <w:drawing>
+          <wp:anchor distT="0" distB="0" distL="114300" distR="114300" simplePos="0" relativeHeight="251663360" behindDoc="0" locked="0" layoutInCell="0" allowOverlap="1" wp14:anchorId="44D7BC00" wp14:editId="5E79BC9F">
+            <wp:simplePos x="0" y="0"/>
+            <wp:positionH relativeFrom="column">
+              <wp:posOffset>2609215</wp:posOffset>
+            </wp:positionH>
+            <wp:positionV relativeFrom="paragraph">
+              <wp:posOffset>610235</wp:posOffset>
+            </wp:positionV>
+            <wp:extent cx="2980690" cy="2893695"/>
+            <wp:effectExtent l="0" t="0" r="0" b="1905"/>
+            <wp:wrapTopAndBottom/>
+            <wp:docPr id="58" name="Imagen 42"/>
+            <wp:cNvGraphicFramePr>
+              <a:graphicFrameLocks xmlns:a="http://schemas.openxmlformats.org/drawingml/2006/main" noChangeAspect="1"/>
+            </wp:cNvGraphicFramePr>
+            <a:graphic xmlns:a="http://schemas.openxmlformats.org/drawingml/2006/main">
+              <a:graphicData uri="http://schemas.openxmlformats.org/drawingml/2006/picture">
+                <pic:pic xmlns:pic="http://schemas.openxmlformats.org/drawingml/2006/picture">
+                  <pic:nvPicPr>
+                    <pic:cNvPr id="58" name="Imagen 42"/>
+                    <pic:cNvPicPr>
+                      <a:picLocks noChangeAspect="1" noChangeArrowheads="1"/>
+                    </pic:cNvPicPr>
+                  </pic:nvPicPr>
+                  <pic:blipFill rotWithShape="1">
+                    <a:blip r:embed="rId19" cstate="print">
+                      <a:extLst>
+                        <a:ext uri="{28A0092B-C50C-407E-A947-70E740481C1C}">
+                          <a14:useLocalDpi xmlns:a14="http://schemas.microsoft.com/office/drawing/2010/main" val="0"/>
+                        </a:ext>
+                      </a:extLst>
+                    </a:blip>
+                    <a:srcRect t="4211"/>
+                    <a:stretch/>
+                  </pic:blipFill>
+                  <pic:spPr bwMode="auto">
+                    <a:xfrm>
+                      <a:off x="0" y="0"/>
+                      <a:ext cx="2980690" cy="2893695"/>
+                    </a:xfrm>
+                    <a:prstGeom prst="rect">
+                      <a:avLst/>
+                    </a:prstGeom>
+                    <a:ln>
+                      <a:noFill/>
+                    </a:ln>
+                    <a:extLst>
+                      <a:ext uri="{53640926-AAD7-44D8-BBD7-CCE9431645EC}">
+                        <a14:shadowObscured xmlns:a14="http://schemas.microsoft.com/office/drawing/2010/main"/>
+                      </a:ext>
+                    </a:extLst>
+                  </pic:spPr>
+                </pic:pic>
+              </a:graphicData>
+            </a:graphic>
+            <wp14:sizeRelH relativeFrom="margin">
+              <wp14:pctWidth>0</wp14:pctWidth>
+            </wp14:sizeRelH>
+            <wp14:sizeRelV relativeFrom="margin">
+              <wp14:pctHeight>0</wp14:pctHeight>
+            </wp14:sizeRelV>
+          </wp:anchor>
+        </w:drawing>
+      </w:r>
+      <w:r>
+        <w:rPr>
+          <w:noProof/>
+        </w:rPr>
+        <mc:AlternateContent>
+          <mc:Choice Requires="wps">
+            <w:drawing>
+              <wp:anchor distT="45720" distB="45720" distL="114300" distR="114300" simplePos="0" relativeHeight="251665408" behindDoc="0" locked="0" layoutInCell="0" allowOverlap="1" wp14:anchorId="4F28F9AC" wp14:editId="159C92C6">
+                <wp:simplePos x="0" y="0"/>
+                <wp:positionH relativeFrom="column">
+                  <wp:posOffset>3649980</wp:posOffset>
+                </wp:positionH>
+                <wp:positionV relativeFrom="paragraph">
+                  <wp:posOffset>3544735</wp:posOffset>
+                </wp:positionV>
+                <wp:extent cx="1009650" cy="317500"/>
+                <wp:effectExtent l="0" t="0" r="19050" b="25400"/>
+                <wp:wrapSquare wrapText="bothSides"/>
+                <wp:docPr id="59" name="Cuadro de texto 2"/>
+                <wp:cNvGraphicFramePr/>
+                <a:graphic xmlns:a="http://schemas.openxmlformats.org/drawingml/2006/main">
+                  <a:graphicData uri="http://schemas.microsoft.com/office/word/2010/wordprocessingShape">
+                    <wps:wsp>
+                      <wps:cNvSpPr/>
+                      <wps:spPr>
+                        <a:xfrm>
+                          <a:off x="0" y="0"/>
+                          <a:ext cx="1009650" cy="317500"/>
+                        </a:xfrm>
+                        <a:prstGeom prst="rect">
+                          <a:avLst/>
+                        </a:prstGeom>
+                        <a:solidFill>
+                          <a:srgbClr val="FFFFFF"/>
+                        </a:solidFill>
+                        <a:ln w="9525">
+                          <a:solidFill>
+                            <a:srgbClr val="FFFFFF"/>
+                          </a:solidFill>
+                          <a:miter/>
+                        </a:ln>
+                      </wps:spPr>
+                      <wps:style>
+                        <a:lnRef idx="0">
+                          <a:scrgbClr r="0" g="0" b="0"/>
+                        </a:lnRef>
+                        <a:fillRef idx="0">
+                          <a:scrgbClr r="0" g="0" b="0"/>
+                        </a:fillRef>
+                        <a:effectRef idx="0">
+                          <a:scrgbClr r="0" g="0" b="0"/>
+                        </a:effectRef>
+                        <a:fontRef idx="minor"/>
+                      </wps:style>
+                      <wps:txbx>
+                        <w:txbxContent>
+                          <w:p>
+                            <w:pPr>
+                              <w:pStyle w:val="Contenidodelmarco"/>
+                            </w:pPr>
+                            <w:r>
+                              <w:t xml:space="preserve">Portfolio </w:t>
+                            </w:r>
+                            <w:proofErr w:type="spellStart"/>
+                            <w:r>
+                              <w:t>info</w:t>
+                            </w:r>
+                            <w:proofErr w:type="spellEnd"/>
+                          </w:p>
+                        </w:txbxContent>
+                      </wps:txbx>
+                      <wps:bodyPr wrap="square">
+                        <a:noAutofit/>
+                      </wps:bodyPr>
+                    </wps:wsp>
+                  </a:graphicData>
+                </a:graphic>
+                <wp14:sizeRelH relativeFrom="margin">
+                  <wp14:pctWidth>0</wp14:pctWidth>
+                </wp14:sizeRelH>
+                <wp14:sizeRelV relativeFrom="margin">
+                  <wp14:pctHeight>0</wp14:pctHeight>
+                </wp14:sizeRelV>
+              </wp:anchor>
+            </w:drawing>
+          </mc:Choice>
+          <mc:Fallback>
+            <w:pict>
+              <v:rect w14:anchorId="4F28F9AC" id="_x0000_s1033" style="position:absolute;margin-left:287.4pt;margin-top:279.1pt;width:79.5pt;height:25pt;z-index:251665408;visibility:visible;mso-wrap-style:square;mso-width-percent:0;mso-height-percent:0;mso-wrap-distance-left:9pt;mso-wrap-distance-top:3.6pt;mso-wrap-distance-right:9pt;mso-wrap-distance-bottom:3.6pt;mso-position-horizontal:absolute;mso-position-horizontal-relative:text;mso-position-vertical:absolute;mso-position-vertical-relative:text;mso-width-percent:0;mso-height-percent:0;mso-width-relative:margin;mso-height-relative:margin;v-text-anchor:top" o:gfxdata="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" o:allowincell="f" strokecolor="white">
+                <v:textbox>
+                  <w:txbxContent>
+                    <w:p>
+                      <w:pPr>
+                        <w:pStyle w:val="Contenidodelmarco"/>
+                      </w:pPr>
+                      <w:r>
+                        <w:t xml:space="preserve">Portfolio </w:t>
+                      </w:r>
+                      <w:proofErr w:type="spellStart"/>
+                      <w:r>
+                        <w:t>info</w:t>
+                      </w:r>
+                      <w:proofErr w:type="spellEnd"/>
+                    </w:p>
+                  </w:txbxContent>
+                </v:textbox>
+                <w10:wrap type="square"/>
+              </v:rect>
+            </w:pict>
+          </mc:Fallback>
+        </mc:AlternateContent>
+      </w:r>
+      <w:r>
+        <w:t>Tras hablar con el cliente acerca del diseño y las funcionalidades del proyecto, hemos decidido realizar algunas modificaciones y fijar algunas cuestiones en torno al diseño del proyecto. Para ello se han realizado previamente en los prototipos mockup que se muestran a continuación:</w:t>
+      </w:r>
+    </w:p>
+    <w:p>
+      <w:r>
+        <w:rPr>
+          <w:noProof/>
+        </w:rPr>
+        <mc:AlternateContent>
+          <mc:Choice Requires="wps">
+            <w:drawing>
+              <wp:anchor distT="45720" distB="45720" distL="114300" distR="114300" simplePos="0" relativeHeight="251661312" behindDoc="0" locked="0" layoutInCell="0" allowOverlap="1" wp14:anchorId="248843F6" wp14:editId="4DF1FF60">
+                <wp:simplePos x="0" y="0"/>
+                <wp:positionH relativeFrom="column">
+                  <wp:posOffset>2964926</wp:posOffset>
+                </wp:positionH>
+                <wp:positionV relativeFrom="paragraph">
+                  <wp:posOffset>7718260</wp:posOffset>
+                </wp:positionV>
+                <wp:extent cx="1009650" cy="341630"/>
+                <wp:effectExtent l="0" t="0" r="19050" b="20320"/>
+                <wp:wrapSquare wrapText="bothSides"/>
+                <wp:docPr id="57" name="Cuadro de texto 2"/>
+                <wp:cNvGraphicFramePr/>
+                <a:graphic xmlns:a="http://schemas.openxmlformats.org/drawingml/2006/main">
+                  <a:graphicData uri="http://schemas.microsoft.com/office/word/2010/wordprocessingShape">
+                    <wps:wsp>
+                      <wps:cNvSpPr/>
+                      <wps:spPr>
+                        <a:xfrm>
+                          <a:off x="0" y="0"/>
+                          <a:ext cx="1009650" cy="341630"/>
+                        </a:xfrm>
+                        <a:prstGeom prst="rect">
+                          <a:avLst/>
+                        </a:prstGeom>
+                        <a:solidFill>
+                          <a:srgbClr val="FFFFFF"/>
+                        </a:solidFill>
+                        <a:ln w="9525">
+                          <a:solidFill>
+                            <a:srgbClr val="FFFFFF"/>
+                          </a:solidFill>
+                          <a:miter/>
+                        </a:ln>
+                      </wps:spPr>
+                      <wps:style>
+                        <a:lnRef idx="0">
+                          <a:scrgbClr r="0" g="0" b="0"/>
+                        </a:lnRef>
+                        <a:fillRef idx="0">
+                          <a:scrgbClr r="0" g="0" b="0"/>
+                        </a:fillRef>
+                        <a:effectRef idx="0">
+                          <a:scrgbClr r="0" g="0" b="0"/>
+                        </a:effectRef>
+                        <a:fontRef idx="minor"/>
+                      </wps:style>
+                      <wps:txbx>
+                        <w:txbxContent>
+                          <w:p>
+                            <w:pPr>
+                              <w:pStyle w:val="Contenidodelmarco"/>
+                            </w:pPr>
+                            <w:r>
+                              <w:t>Presupuesto</w:t>
+                            </w:r>
+                          </w:p>
+                        </w:txbxContent>
+                      </wps:txbx>
+                      <wps:bodyPr wrap="square">
+                        <a:noAutofit/>
+                      </wps:bodyPr>
+                    </wps:wsp>
+                  </a:graphicData>
+                </a:graphic>
+                <wp14:sizeRelH relativeFrom="margin">
+                  <wp14:pctWidth>0</wp14:pctWidth>
+                </wp14:sizeRelH>
+                <wp14:sizeRelV relativeFrom="margin">
+                  <wp14:pctHeight>0</wp14:pctHeight>
+                </wp14:sizeRelV>
+              </wp:anchor>
+            </w:drawing>
+          </mc:Choice>
+          <mc:Fallback>
+            <w:pict>
+              <v:rect w14:anchorId="248843F6" id="_x0000_s1034" style="position:absolute;margin-left:233.45pt;margin-top:607.75pt;width:79.5pt;height:26.9pt;z-index:251661312;visibility:visible;mso-wrap-style:square;mso-width-percent:0;mso-height-percent:0;mso-wrap-distance-left:9pt;mso-wrap-distance-top:3.6pt;mso-wrap-distance-right:9pt;mso-wrap-distance-bottom:3.6pt;mso-position-horizontal:absolute;mso-position-horizontal-relative:text;mso-position-vertical:absolute;mso-position-vertical-relative:text;mso-width-percent:0;mso-height-percent:0;mso-width-relative:margin;mso-height-relative:margin;v-text-anchor:top" o:gfxdata="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" o:allowincell="f" strokecolor="white">
+                <v:textbox>
+                  <w:txbxContent>
+                    <w:p>
+                      <w:pPr>
+                        <w:pStyle w:val="Contenidodelmarco"/>
+                      </w:pPr>
+                      <w:r>
+                        <w:t>Presupuesto</w:t>
+                      </w:r>
+                    </w:p>
+                  </w:txbxContent>
+                </v:textbox>
+                <w10:wrap type="square"/>
+              </v:rect>
+            </w:pict>
+          </mc:Fallback>
+        </mc:AlternateContent>
+      </w:r>
+    </w:p>
+    <w:p/>
+    <w:p>
+      <w:r>
+        <w:t xml:space="preserve">Como podemos ver en las imágenes, se han sellado algunos detalles </w:t>
+      </w:r>
+      <w:r>
+        <w:t xml:space="preserve">ya inamovibles para el </w:t>
+      </w:r>
+      <w:r>
+        <w:t xml:space="preserve">diseño como pueden ser el logotipo, el </w:t>
+      </w:r>
+      <w:proofErr w:type="spellStart"/>
+      <w:r>
+        <w:rPr>
+          <w:i/>
+          <w:iCs/>
+        </w:rPr>
+        <w:t>footer</w:t>
+      </w:r>
+      <w:proofErr w:type="spellEnd"/>
+      <w:r>
+        <w:t xml:space="preserve"> y algunos iconos típicos de navegación. También hemos realizado algunos grandes cambios acorde a las peticiones del cliente y hemos tenido que, por ejemplo, modificar </w:t>
+      </w:r>
+      <w:r>
+        <w:t xml:space="preserve">en gran medida </w:t>
+      </w:r>
+      <w:r>
+        <w:t>la</w:t>
+      </w:r>
+      <w:r>
+        <w:t>s</w:t>
+      </w:r>
+      <w:r>
+        <w:t xml:space="preserve"> página</w:t>
+      </w:r>
+      <w:r>
+        <w:t>s</w:t>
+      </w:r>
+      <w:r>
+        <w:t xml:space="preserve"> </w:t>
+      </w:r>
+      <w:r>
+        <w:rPr>
+          <w:i/>
+          <w:iCs/>
+        </w:rPr>
+        <w:t>PORTFOLIO</w:t>
+      </w:r>
+      <w:r>
+        <w:t xml:space="preserve"> </w:t>
+      </w:r>
+      <w:r>
+        <w:t>y</w:t>
+      </w:r>
+      <w:r>
+        <w:t xml:space="preserve"> </w:t>
+      </w:r>
+      <w:r>
+        <w:rPr>
+          <w:i/>
+          <w:iCs/>
+        </w:rPr>
+        <w:t>PRESUPUESTO</w:t>
+      </w:r>
+      <w:r>
+        <w:t xml:space="preserve">, introducir elementos </w:t>
+      </w:r>
+      <w:r>
+        <w:t>en</w:t>
+      </w:r>
+      <w:r>
+        <w:t xml:space="preserve"> </w:t>
+      </w:r>
+      <w:r>
+        <w:rPr>
+          <w:i/>
+          <w:iCs/>
+        </w:rPr>
+        <w:t>HOME</w:t>
+      </w:r>
+      <w:r>
+        <w:t xml:space="preserve"> o </w:t>
+      </w:r>
+      <w:r>
+        <w:rPr>
+          <w:i/>
+          <w:iCs/>
+        </w:rPr>
+        <w:t>CONTACTO</w:t>
+      </w:r>
+      <w:r>
+        <w:t xml:space="preserve"> y crear una nueva subpágina </w:t>
+      </w:r>
+      <w:r>
+        <w:rPr>
+          <w:i/>
+          <w:iCs/>
+        </w:rPr>
+        <w:t>PORTFOLIO INFO</w:t>
+      </w:r>
+      <w:r>
+        <w:t xml:space="preserve">, que ofrecería información más detallada de cada elemento de </w:t>
+      </w:r>
+      <w:r>
+        <w:rPr>
+          <w:i/>
+          <w:iCs/>
+        </w:rPr>
+        <w:t>PORTFOLIO</w:t>
+      </w:r>
+      <w:r>
+        <w:t xml:space="preserve">. </w:t>
+      </w:r>
+    </w:p>
+    <w:p>
+      <w:r>
+        <w:t xml:space="preserve">Específicamente en la página </w:t>
+      </w:r>
+      <w:r>
+        <w:rPr>
+          <w:i/>
+          <w:iCs/>
+        </w:rPr>
+        <w:t>PRESUPUESTO</w:t>
+      </w:r>
+      <w:r>
+        <w:t xml:space="preserve">, decidimos junto a nuestro cliente un diseño interactivo </w:t>
+      </w:r>
+      <w:r>
+        <w:t xml:space="preserve">pero estático </w:t>
+      </w:r>
+      <w:r>
+        <w:t xml:space="preserve">(sin crear diferentes páginas) que puede verse en el prototipo en HTML que incluimos junto a esta documentación (carpeta </w:t>
+      </w:r>
+      <w:r>
+        <w:rPr>
+          <w:i/>
+          <w:iCs/>
+        </w:rPr>
+        <w:t>Documentación Análisis/Mockups v</w:t>
+      </w:r>
+      <w:r>
+        <w:rPr>
+          <w:i/>
+          <w:iCs/>
+        </w:rPr>
+        <w:t>2</w:t>
+      </w:r>
+      <w:r>
+        <w:t xml:space="preserve">); en él pueden verse los diferentes mecanismos de navegación que </w:t>
+      </w:r>
+      <w:r>
+        <w:t xml:space="preserve">serán desarrollados en el proyecto. Es interesante ver las funcionalidades que este prototipo aporta, puesto que sirve de gran ayuda para la comunicación entre cliente y desarrollador. Gracias a la herramienta </w:t>
+      </w:r>
+      <w:r>
+        <w:rPr>
+          <w:b/>
+          <w:bCs/>
+        </w:rPr>
+        <w:t>JUSTINMIND</w:t>
+      </w:r>
+      <w:r>
+        <w:t xml:space="preserve"> nuestro grupo ha podido aportar una solución bastante acertada a las peticiones del cliente, tanto en diseño como en funcionalidad</w:t>
+      </w:r>
+      <w:r>
+        <w:t>, haciendo que se cumplan tanto sus necesidades como la de los desarrolladores que posteriormente diseñarán el producto final.</w:t>
+      </w:r>
+    </w:p>
     <w:sectPr>
-      <w:headerReference w:type="default" r:id="rId17"/>
-      <w:footerReference w:type="default" r:id="rId18"/>
+      <w:headerReference w:type="default" r:id="rId20"/>
+      <w:footerReference w:type="default" r:id="rId21"/>
       <w:pgSz w:w="11906" w:h="16838"/>
       <w:pgMar w:top="1417" w:right="1701" w:bottom="1134" w:left="1701" w:header="720" w:footer="720" w:gutter="0"/>
       <w:pgNumType w:start="0"/>
@@ -5313,7 +6398,7 @@
                       </a:xfrm>
                     </wpg:grpSpPr>
                     <wps:wsp>
-                      <wps:cNvPr id="39" name="Rectángulo 39"/>
+                      <wps:cNvPr id="50" name="Rectángulo 39"/>
                       <wps:cNvSpPr/>
                       <wps:spPr>
                         <a:xfrm>
@@ -5345,7 +6430,7 @@
                       <wps:bodyPr/>
                     </wps:wsp>
                     <wps:wsp>
-                      <wps:cNvPr id="40" name="Rectángulo 40"/>
+                      <wps:cNvPr id="51" name="Rectángulo 40"/>
                       <wps:cNvSpPr/>
                       <wps:spPr>
                         <a:xfrm>
@@ -5402,6 +6487,7 @@
                               </w:rPr>
                               <w:t> | </w:t>
                             </w:r>
+                            <w:proofErr w:type="spellStart"/>
                             <w:r>
                               <w:rPr>
                                 <w:rFonts w:ascii="Calibri" w:hAnsi="Calibri"/>
@@ -5410,7 +6496,18 @@
                                 <w:szCs w:val="20"/>
                                 <w:lang w:val="en-US"/>
                               </w:rPr>
-                              <w:t>Entrega CMS v1</w:t>
+                              <w:t>Entrega</w:t>
+                            </w:r>
+                            <w:proofErr w:type="spellEnd"/>
+                            <w:r>
+                              <w:rPr>
+                                <w:rFonts w:ascii="Calibri" w:hAnsi="Calibri"/>
+                                <w:color w:val="808080"/>
+                                <w:sz w:val="20"/>
+                                <w:szCs w:val="20"/>
+                                <w:lang w:val="en-US"/>
+                              </w:rPr>
+                              <w:t xml:space="preserve"> CMS v1</w:t>
                             </w:r>
                           </w:p>
                         </w:txbxContent>
@@ -5427,9 +6524,9 @@
         </mc:Choice>
         <mc:Fallback>
           <w:pict>
-            <v:group w14:anchorId="0D442DB3" id="Grupo 164" o:spid="_x0000_s1034" style="position:absolute;margin-left:434.8pt;margin-top:0;width:486pt;height:21.6pt;z-index:-503316461;mso-wrap-distance-left:0;mso-wrap-distance-right:0;mso-position-horizontal:right;mso-position-horizontal-relative:page;mso-position-vertical:center;mso-position-vertical-relative:bottom-margin-area" coordsize="61722,2743" o:gfxdata="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" o:allowincell="f">
-              <v:rect id="Rectángulo 39" o:spid="_x0000_s1035" style="position:absolute;left:2286;width:59436;height:2743;visibility:visible;mso-wrap-style:square;v-text-anchor:top" o:gfxdata="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" filled="f" stroked="f" strokeweight="1pt"/>
-              <v:rect id="Rectángulo 40" o:spid="_x0000_s1036" style="position:absolute;top:93;width:59436;height:2527;visibility:visible;mso-wrap-style:square;v-text-anchor:top" o:gfxdata="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" filled="f" stroked="f" strokeweight=".5pt">
+            <v:group w14:anchorId="0D442DB3" id="Grupo 164" o:spid="_x0000_s1037" style="position:absolute;margin-left:434.8pt;margin-top:0;width:486pt;height:21.6pt;z-index:-503316461;mso-wrap-distance-left:0;mso-wrap-distance-right:0;mso-position-horizontal:right;mso-position-horizontal-relative:page;mso-position-vertical:center;mso-position-vertical-relative:bottom-margin-area" coordsize="61722,2743" o:gfxdata="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" o:allowincell="f">
+              <v:rect id="Rectángulo 39" o:spid="_x0000_s1038" style="position:absolute;left:2286;width:59436;height:2743;visibility:visible;mso-wrap-style:square;v-text-anchor:top" o:gfxdata="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" filled="f" stroked="f" strokeweight="1pt"/>
+              <v:rect id="Rectángulo 40" o:spid="_x0000_s1039" style="position:absolute;top:93;width:59436;height:2527;visibility:visible;mso-wrap-style:square;v-text-anchor:top" o:gfxdata="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" filled="f" stroked="f" strokeweight=".5pt">
                 <v:textbox style="mso-fit-shape-to-text:t" inset="0,,0">
                   <w:txbxContent>
                     <w:p>
@@ -5460,6 +6557,7 @@
                         </w:rPr>
                         <w:t> | </w:t>
                       </w:r>
+                      <w:proofErr w:type="spellStart"/>
                       <w:r>
                         <w:rPr>
                           <w:rFonts w:ascii="Calibri" w:hAnsi="Calibri"/>
@@ -5468,7 +6566,18 @@
                           <w:szCs w:val="20"/>
                           <w:lang w:val="en-US"/>
                         </w:rPr>
-                        <w:t>Entrega CMS v1</w:t>
+                        <w:t>Entrega</w:t>
+                      </w:r>
+                      <w:proofErr w:type="spellEnd"/>
+                      <w:r>
+                        <w:rPr>
+                          <w:rFonts w:ascii="Calibri" w:hAnsi="Calibri"/>
+                          <w:color w:val="808080"/>
+                          <w:sz w:val="20"/>
+                          <w:szCs w:val="20"/>
+                          <w:lang w:val="en-US"/>
+                        </w:rPr>
+                        <w:t xml:space="preserve"> CMS v1</w:t>
                       </w:r>
                     </w:p>
                   </w:txbxContent>
@@ -5627,7 +6736,7 @@
         </mc:Choice>
         <mc:Fallback>
           <w:pict>
-            <v:rect w14:anchorId="005404F3" id="Cuadro de texto 219" o:spid="_x0000_s1032" style="position:absolute;margin-left:0;margin-top:0;width:85.05pt;height:13.4pt;z-index:-503316470;visibility:visible;mso-wrap-style:square;mso-width-percent:1000;mso-wrap-distance-left:0;mso-wrap-distance-top:0;mso-wrap-distance-right:0;mso-wrap-distance-bottom:0;mso-position-horizontal:left;mso-position-horizontal-relative:page;mso-position-vertical:center;mso-position-vertical-relative:top-margin-area;mso-width-percent:1000;mso-width-relative:left-margin-area;v-text-anchor:middle" o:gfxdata="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" o:allowincell="f" fillcolor="#ff6137 [1945]" stroked="f" strokeweight="0">
+            <v:rect w14:anchorId="005404F3" id="Cuadro de texto 219" o:spid="_x0000_s1035" style="position:absolute;margin-left:0;margin-top:0;width:85.05pt;height:13.4pt;z-index:-503316470;visibility:visible;mso-wrap-style:square;mso-width-percent:1000;mso-wrap-distance-left:0;mso-wrap-distance-top:0;mso-wrap-distance-right:0;mso-wrap-distance-bottom:0;mso-position-horizontal:left;mso-position-horizontal-relative:page;mso-position-vertical:center;mso-position-vertical-relative:top-margin-area;mso-width-percent:1000;mso-width-relative:left-margin-area;v-text-anchor:middle" o:gfxdata="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" o:allowincell="f" fillcolor="#ff6137 [1945]" stroked="f" strokeweight="0">
               <v:textbox style="mso-fit-shape-to-text:t" inset=",0,,0">
                 <w:txbxContent>
                   <w:p>
@@ -5739,14 +6848,52 @@
                               <w:lang w:val="en-US"/>
                             </w:rPr>
                           </w:pPr>
+                          <w:proofErr w:type="spellStart"/>
                           <w:r>
                             <w:rPr>
                               <w:sz w:val="24"/>
                               <w:szCs w:val="24"/>
                               <w:lang w:val="en-US"/>
                             </w:rPr>
-                            <w:t>Gestión de Sistemas de Información</w:t>
+                            <w:t>Gestión</w:t>
                           </w:r>
+                          <w:proofErr w:type="spellEnd"/>
+                          <w:r>
+                            <w:rPr>
+                              <w:sz w:val="24"/>
+                              <w:szCs w:val="24"/>
+                              <w:lang w:val="en-US"/>
+                            </w:rPr>
+                            <w:t xml:space="preserve"> de </w:t>
+                          </w:r>
+                          <w:proofErr w:type="spellStart"/>
+                          <w:r>
+                            <w:rPr>
+                              <w:sz w:val="24"/>
+                              <w:szCs w:val="24"/>
+                              <w:lang w:val="en-US"/>
+                            </w:rPr>
+                            <w:t>Sistemas</w:t>
+                          </w:r>
+                          <w:proofErr w:type="spellEnd"/>
+                          <w:r>
+                            <w:rPr>
+                              <w:sz w:val="24"/>
+                              <w:szCs w:val="24"/>
+                              <w:lang w:val="en-US"/>
+                            </w:rPr>
+                            <w:t xml:space="preserve"> de </w:t>
+                          </w:r>
+                          <w:proofErr w:type="spellStart"/>
+                          <w:r>
+                            <w:rPr>
+                              <w:sz w:val="24"/>
+                              <w:szCs w:val="24"/>
+                              <w:lang w:val="en-US"/>
+                            </w:rPr>
+                            <w:t>Información</w:t>
+                          </w:r>
+                          <w:proofErr w:type="spellEnd"/>
                         </w:p>
                       </w:txbxContent>
                     </wps:txbx>
@@ -5764,7 +6911,7 @@
         </mc:Choice>
         <mc:Fallback>
           <w:pict>
-            <v:rect w14:anchorId="0CAD3A1B" id="Cuadro de texto 218" o:spid="_x0000_s1033" style="position:absolute;margin-left:0;margin-top:0;width:425.2pt;height:14.6pt;z-index:-503316466;visibility:visible;mso-wrap-style:square;mso-width-percent:1000;mso-wrap-distance-left:0;mso-wrap-distance-top:0;mso-wrap-distance-right:0;mso-wrap-distance-bottom:0;mso-position-horizontal:left;mso-position-horizontal-relative:margin;mso-position-vertical:center;mso-position-vertical-relative:top-margin-area;mso-width-percent:1000;mso-width-relative:margin;v-text-anchor:middle" o:gfxdata="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" o:allowincell="f" filled="f" stroked="f" strokeweight="0">
+            <v:rect w14:anchorId="0CAD3A1B" id="Cuadro de texto 218" o:spid="_x0000_s1036" style="position:absolute;margin-left:0;margin-top:0;width:425.2pt;height:14.6pt;z-index:-503316466;visibility:visible;mso-wrap-style:square;mso-width-percent:1000;mso-wrap-distance-left:0;mso-wrap-distance-top:0;mso-wrap-distance-right:0;mso-wrap-distance-bottom:0;mso-position-horizontal:left;mso-position-horizontal-relative:margin;mso-position-vertical:center;mso-position-vertical-relative:top-margin-area;mso-width-percent:1000;mso-width-relative:margin;v-text-anchor:middle" o:gfxdata="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" o:allowincell="f" filled="f" stroked="f" strokeweight="0">
               <v:textbox style="mso-fit-shape-to-text:t" inset=",0,,0">
                 <w:txbxContent>
                   <w:p>
@@ -5777,14 +6924,52 @@
                         <w:lang w:val="en-US"/>
                       </w:rPr>
                     </w:pPr>
+                    <w:proofErr w:type="spellStart"/>
                     <w:r>
                       <w:rPr>
                         <w:sz w:val="24"/>
                         <w:szCs w:val="24"/>
                         <w:lang w:val="en-US"/>
                       </w:rPr>
-                      <w:t>Gestión de Sistemas de Información</w:t>
+                      <w:t>Gestión</w:t>
                     </w:r>
+                    <w:proofErr w:type="spellEnd"/>
+                    <w:r>
+                      <w:rPr>
+                        <w:sz w:val="24"/>
+                        <w:szCs w:val="24"/>
+                        <w:lang w:val="en-US"/>
+                      </w:rPr>
+                      <w:t xml:space="preserve"> de </w:t>
+                    </w:r>
+                    <w:proofErr w:type="spellStart"/>
+                    <w:r>
+                      <w:rPr>
+                        <w:sz w:val="24"/>
+                        <w:szCs w:val="24"/>
+                        <w:lang w:val="en-US"/>
+                      </w:rPr>
+                      <w:t>Sistemas</w:t>
+                    </w:r>
+                    <w:proofErr w:type="spellEnd"/>
+                    <w:r>
+                      <w:rPr>
+                        <w:sz w:val="24"/>
+                        <w:szCs w:val="24"/>
+                        <w:lang w:val="en-US"/>
+                      </w:rPr>
+                      <w:t xml:space="preserve"> de </w:t>
+                    </w:r>
+                    <w:proofErr w:type="spellStart"/>
+                    <w:r>
+                      <w:rPr>
+                        <w:sz w:val="24"/>
+                        <w:szCs w:val="24"/>
+                        <w:lang w:val="en-US"/>
+                      </w:rPr>
+                      <w:t>Información</w:t>
+                    </w:r>
+                    <w:proofErr w:type="spellEnd"/>
                   </w:p>
                 </w:txbxContent>
               </v:textbox>

</xml_diff>